<commit_message>
Publishing document with version 1.0
</commit_message>
<xml_diff>
--- a/output/asd-1.0.docx
+++ b/output/asd-1.0.docx
@@ -868,11 +868,6 @@
         <w:br w:type="page"/>
       </w:r>
     </w:p>
-    <w:p>
-      <w:pPr/>
-      <w:bookmarkStart w:id="0" w:name="_GoBack"/>
-      <w:bookmarkEnd w:id="0"/>
-    </w:p>
     <w:sdt>
       <w:sdtPr>
         <w:id w:val="4844945"/>
@@ -912,7 +907,10 @@
             <w:fldChar w:fldCharType="begin"/>
           </w:r>
           <w:r>
-            <w:rPr/>
+            <w:rPr>
+              <w:webHidden w:val="true"/>
+              <w:webHidden w:val="true"/>
+            </w:rPr>
             <w:instrText>TOC \z \u \h</w:instrText>
           </w:r>
           <w:r>
@@ -1058,7 +1056,7 @@
               <w:tab w:leader="dot" w:pos="9010" w:val="right"/>
             </w:tabs>
           </w:pPr>
-          <w:hyperlink w:anchor="_Toc16185665570695455386616427">
+          <w:hyperlink w:anchor="_Toc16234024153967651203070743">
             <w:r>
               <w:rPr>
                 <w:rStyle w:val="IndexLink"/>
@@ -1075,7 +1073,8 @@
                 <w:rStyle w:val="IndexLink"/>
                 <w:noProof/>
               </w:rPr>
-              <w:t>numbering.md</w:t>
+              <w:t>new node 1
+</w:t>
             </w:r>
             <w:r>
               <w:rPr>
@@ -1093,7 +1092,7 @@
               <w:rPr>
                 <w:noProof/>
               </w:rPr>
-              <w:instrText>PAGEREF  _Toc16185665570695455386616427 \h</w:instrText>
+              <w:instrText>PAGEREF  _Toc16234024153967651203070743 \h</w:instrText>
             </w:r>
             <w:r>
               <w:rPr>
@@ -1128,7 +1127,7 @@
               <w:tab w:leader="dot" w:pos="9010" w:val="right"/>
             </w:tabs>
           </w:pPr>
-          <w:hyperlink w:anchor="_Toc16185665571544341166031695">
+          <w:hyperlink w:anchor="_Toc16234024154458458933106801">
             <w:r>
               <w:rPr>
                 <w:rStyle w:val="IndexLink"/>
@@ -1145,7 +1144,8 @@
                 <w:rStyle w:val="IndexLink"/>
                 <w:noProof/>
               </w:rPr>
-              <w:t>Numbering</w:t>
+              <w:t>puzzles-cloud
+</w:t>
             </w:r>
             <w:r>
               <w:rPr>
@@ -1163,7 +1163,7 @@
               <w:rPr>
                 <w:noProof/>
               </w:rPr>
-              <w:instrText>PAGEREF  _Toc16185665571544341166031695 \h</w:instrText>
+              <w:instrText>PAGEREF  _Toc16234024154458458933106801 \h</w:instrText>
             </w:r>
             <w:r>
               <w:rPr>
@@ -1198,7 +1198,7 @@
               <w:tab w:leader="dot" w:pos="9010" w:val="right"/>
             </w:tabs>
           </w:pPr>
-          <w:hyperlink w:anchor="_Toc16185665572151594364108647">
+          <w:hyperlink w:anchor="_Toc16234024154885009909173479">
             <w:r>
               <w:rPr>
                 <w:rStyle w:val="IndexLink"/>
@@ -1215,7 +1215,8 @@
                 <w:rStyle w:val="IndexLink"/>
                 <w:noProof/>
               </w:rPr>
-              <w:t>Ordered Lists</w:t>
+              <w:t>mnogo je dobro
+</w:t>
             </w:r>
             <w:r>
               <w:rPr>
@@ -1233,77 +1234,7 @@
               <w:rPr>
                 <w:noProof/>
               </w:rPr>
-              <w:instrText>PAGEREF  _Toc16185665572151594364108647 \h</w:instrText>
-            </w:r>
-            <w:r>
-              <w:rPr>
-                <w:noProof/>
-              </w:rPr>
-            </w:r>
-            <w:r>
-              <w:rPr>
-                <w:noProof/>
-              </w:rPr>
-              <w:fldChar w:fldCharType="separate"/>
-            </w:r>
-            <w:r>
-              <w:rPr>
-                <w:noProof/>
-              </w:rPr>
-              <w:t>1</w:t>
-            </w:r>
-            <w:r>
-              <w:rPr>
-                <w:noProof/>
-              </w:rPr>
-              <w:fldChar w:fldCharType="end"/>
-            </w:r>
-          </w:hyperlink>
-        </w:p>
-        <w:p w:rsidR="3030454637453234" w:rsidRDefault="3030454637453234">
-          <w:pPr>
-            <w:pStyle w:val="TOC3"/>
-            <w:tabs>
-              <w:tab w:pos="960" w:val="left"/>
-              <w:tab w:leader="dot" w:pos="9010" w:val="right"/>
-            </w:tabs>
-          </w:pPr>
-          <w:hyperlink w:anchor="_Toc16185665572822616273257219">
-            <w:r>
-              <w:rPr>
-                <w:rStyle w:val="IndexLink"/>
-                <w:noProof/>
-              </w:rPr>
-              <w:t/>
-            </w:r>
-            <w:r>
-              <w:rPr/>
-              <w:tab/>
-            </w:r>
-            <w:r>
-              <w:rPr>
-                <w:rStyle w:val="IndexLink"/>
-                <w:noProof/>
-              </w:rPr>
-              <w:t>Unordered Lists</w:t>
-            </w:r>
-            <w:r>
-              <w:rPr>
-                <w:noProof/>
-              </w:rPr>
-              <w:tab/>
-            </w:r>
-            <w:r>
-              <w:rPr>
-                <w:noProof/>
-              </w:rPr>
-              <w:fldChar w:fldCharType="begin"/>
-            </w:r>
-            <w:r>
-              <w:rPr>
-                <w:noProof/>
-              </w:rPr>
-              <w:instrText>PAGEREF  _Toc16185665572822616273257219 \h</w:instrText>
+              <w:instrText>PAGEREF  _Toc16234024154885009909173479 \h</w:instrText>
             </w:r>
             <w:r>
               <w:rPr>
@@ -1453,45 +1384,11 @@
         </w:p>
       </w:sdtContent>
     </w:sdt>
-    <w:sdt>
-      <w:sdtPr>
-        <w:id w:val="4844945"/>
-        <w:docPartObj>
-          <w:docPartGallery w:val="Table of Figure"/>
-        </w:docPartObj>
-      </w:sdtPr>
-      <w:sdtEndPr>
-        <w:rPr>
-          <w:rFonts w:asciiTheme="minorHAnsi" w:eastAsiaTheme="minorHAnsi" w:hAnsiTheme="minorHAnsi" w:cstheme="minorBidi"/>
-          <w:b w:val="off"/>
-          <w:bCs w:val="off"/>
-          <w:color w:val="auto"/>
-          <w:sz w:val="24"/>
-          <w:szCs w:val="24"/>
-        </w:rPr>
-      </w:sdtEndPr>
-      <w:sdtContent>
-        <w:p w:rsidR="3030454637453234" w:rsidRDefault="3030454637453234">
-          <w:pPr>
-            <w:pStyle w:val="TOCHeading"/>
-          </w:pPr>
-          <w:r>
-            <w:t>Table of Figures</w:t>
-          </w:r>
-        </w:p>
-        <w:p>
-          <w:pPr>
-            <w:rPr>
-              <w:rFonts w:cs="Arial"/>
-              <w:color w:themeColor="text1"/>
-            </w:rPr>
-          </w:pPr>
-          <w:r>
-            <w:fldChar w:fldCharType="end"/>
-          </w:r>
-        </w:p>
-      </w:sdtContent>
-    </w:sdt>
+    <w:p>
+      <w:pPr/>
+      <w:bookmarkStart w:id="0" w:name="_GoBack"/>
+      <w:bookmarkEnd w:id="0"/>
+    </w:p>
     <w:p>
       <w:pPr>
         <w:pStyle w:val="Heading1"/>
@@ -2190,12 +2087,26 @@
       <w:pPr>
         <w:pStyle w:val="Heading1"/>
       </w:pPr>
-      <w:bookmarkStart w:name="_Toc16185665570695455386616427" w:id="1"/>
+      <w:bookmarkStart w:name="_Toc16234024153967651203070743" w:id="1"/>
       <w:r>
         <w:rPr>
           <w:rStyle w:val=""/>
         </w:rPr>
-        <w:t>numbering.md</w:t>
+        <w:t>new node 1</w:t>
+      </w:r>
+      <w:r>
+        <w:rPr>
+          <w:rStyle w:val=""/>
+        </w:rPr>
+        <w:t xml:space="preserve">
+</w:t>
+      </w:r>
+      <w:r>
+        <w:rPr>
+          <w:rStyle w:val=""/>
+        </w:rPr>
+        <w:t xml:space="preserve">
+</w:t>
       </w:r>
       <w:bookmarkEnd w:id="1"/>
       <w:bookmarkEnd/>
@@ -2204,12 +2115,26 @@
       <w:pPr>
         <w:pStyle w:val="Heading2"/>
       </w:pPr>
-      <w:bookmarkStart w:name="_Toc16185665571544341166031695" w:id="1"/>
+      <w:bookmarkStart w:name="_Toc16234024154458458933106801" w:id="1"/>
       <w:r>
         <w:rPr>
           <w:rStyle w:val=""/>
         </w:rPr>
-        <w:t>Numbering</w:t>
+        <w:t>puzzles-cloud</w:t>
+      </w:r>
+      <w:r>
+        <w:rPr>
+          <w:rStyle w:val=""/>
+        </w:rPr>
+        <w:t xml:space="preserve">
+</w:t>
+      </w:r>
+      <w:r>
+        <w:rPr>
+          <w:rStyle w:val=""/>
+        </w:rPr>
+        <w:t xml:space="preserve">
+</w:t>
       </w:r>
       <w:bookmarkEnd w:id="1"/>
       <w:bookmarkEnd/>
@@ -2218,209 +2143,29 @@
       <w:pPr>
         <w:pStyle w:val="Heading3"/>
       </w:pPr>
-      <w:bookmarkStart w:name="_Toc16185665572151594364108647" w:id="1"/>
+      <w:bookmarkStart w:name="_Toc16234024154885009909173479" w:id="1"/>
       <w:r>
         <w:rPr>
           <w:rStyle w:val=""/>
         </w:rPr>
-        <w:t>Ordered Lists</w:t>
+        <w:t>mnogo je dobro</w:t>
+      </w:r>
+      <w:r>
+        <w:rPr>
+          <w:rStyle w:val=""/>
+        </w:rPr>
+        <w:t xml:space="preserve">
+</w:t>
+      </w:r>
+      <w:r>
+        <w:rPr>
+          <w:rStyle w:val=""/>
+        </w:rPr>
+        <w:t xml:space="preserve">
+</w:t>
       </w:r>
       <w:bookmarkEnd w:id="1"/>
       <w:bookmarkEnd/>
-    </w:p>
-    <w:p>
-      <w:pPr>
-        <w:pStyle w:val="PCNumberedList"/>
-        <w:numPr xmlns:cppr="http://schemas.microsoft.com/office/2006/coverPageProps" xmlns:dgm1611="http://schemas.microsoft.com/office/drawing/2016/11/diagram" xmlns:xdr="http://schemas.openxmlformats.org/drawingml/2006/spreadsheetDrawing" xmlns:wp15="http://schemas.microsoft.com/office/word/2012/wordprocessingDrawing" xmlns:pic="http://schemas.openxmlformats.org/drawingml/2006/picture" xmlns:a1611="http://schemas.microsoft.com/office/drawing/2016/11/main" xmlns:a16svg="http://schemas.microsoft.com/office/drawing/2016/SVG/main" xmlns:am3d="http://schemas.microsoft.com/office/drawing/2017/model3d" xmlns:pvml="urn:schemas-microsoft-com:office:powerpoint" xmlns:dgm1612="http://schemas.microsoft.com/office/drawing/2016/12/diagram" xmlns:comp="http://schemas.openxmlformats.org/drawingml/2006/compatibility" xmlns:xvml="urn:schemas-microsoft-com:office:excel" xmlns:c173="http://schemas.microsoft.com/office/drawing/2017/03/chart" xmlns:anam3d="http://schemas.microsoft.com/office/drawing/2018/animation/model3d" xmlns:adec="http://schemas.microsoft.com/office/drawing/2017/decorative" xmlns:oda="http://opendope.org/answers" xmlns:a18hc="http://schemas.microsoft.com/office/drawing/2018/hyperlinkcolor" xmlns:odc="http://opendope.org/conditions" xmlns:cdr="http://schemas.openxmlformats.org/drawingml/2006/chartDrawing" xmlns:odi="http://opendope.org/components" xmlns:msink="http://schemas.microsoft.com/ink/2010/main" xmlns:cdr14="http://schemas.microsoft.com/office/drawing/2010/chartDrawing" xmlns:iact="http://schemas.microsoft.com/office/powerpoint/2014/inkAction" xmlns:an18="http://schemas.microsoft.com/office/drawing/2018/animation" xmlns:odq="http://opendope.org/questions" xmlns:w16cid="http://schemas.microsoft.com/office/word/2016/wordml/cid" xmlns:dsp="http://schemas.microsoft.com/office/drawing/2008/diagram" xmlns:odx="http://opendope.org/xpaths" xmlns:a15="http://schemas.microsoft.com/office/drawing/2012/main" xmlns:a14="http://schemas.microsoft.com/office/drawing/2010/main" xmlns:c15="http://schemas.microsoft.com/office/drawing/2012/chart" xmlns:a13cmd="http://schemas.microsoft.com/office/drawing/2013/main/command" xmlns:c14="http://schemas.microsoft.com/office/drawing/2007/8/2/chart" xmlns:a16="http://schemas.microsoft.com/office/drawing/2014/main" xmlns:odgm="http://opendope.org/SmartArt/DataHierarchy" xmlns:c16="http://schemas.microsoft.com/office/drawing/2014/chart" xmlns:dgm="http://schemas.openxmlformats.org/drawingml/2006/diagram" xmlns:thm15="http://schemas.microsoft.com/office/thememl/2012/main" xmlns:we="http://schemas.microsoft.com/office/webextensions/webextension/2010/11" xmlns:ns39="http://www.w3.org/2003/InkML" xmlns:sl="http://schemas.openxmlformats.org/schemaLibrary/2006/main" xmlns:ns38="http://www.w3.org/1998/Math/MathML" xmlns:dgm14="http://schemas.microsoft.com/office/drawing/2010/diagram" xmlns:c16ac="http://schemas.microsoft.com/office/drawing/2014/chart/ac" xmlns:a="http://schemas.openxmlformats.org/drawingml/2006/main" xmlns:b="http://schemas.openxmlformats.org/officeDocument/2006/bibliography" xmlns:c="http://schemas.openxmlformats.org/drawingml/2006/chart" xmlns:cs="http://schemas.microsoft.com/office/drawing/2012/chartStyle" xmlns:pic14="http://schemas.microsoft.com/office/drawing/2010/picture" xmlns:lc="http://schemas.openxmlformats.org/drawingml/2006/lockedCanvas" xmlns:wetp="http://schemas.microsoft.com/office/webextensions/taskpanes/2010/11">
-          <w:ilvl w:val="0"/>
-          <w:numId w:val="14"/>
-        </w:numPr>
-      </w:pPr>
-      <w:r>
-        <w:rPr>
-          <w:rStyle w:val=""/>
-        </w:rPr>
-        <w:t>First item</w:t>
-      </w:r>
-    </w:p>
-    <w:p>
-      <w:pPr>
-        <w:pStyle w:val="PCNumberedList"/>
-        <w:numPr xmlns:cppr="http://schemas.microsoft.com/office/2006/coverPageProps" xmlns:dgm1611="http://schemas.microsoft.com/office/drawing/2016/11/diagram" xmlns:xdr="http://schemas.openxmlformats.org/drawingml/2006/spreadsheetDrawing" xmlns:wp15="http://schemas.microsoft.com/office/word/2012/wordprocessingDrawing" xmlns:pic="http://schemas.openxmlformats.org/drawingml/2006/picture" xmlns:a1611="http://schemas.microsoft.com/office/drawing/2016/11/main" xmlns:a16svg="http://schemas.microsoft.com/office/drawing/2016/SVG/main" xmlns:am3d="http://schemas.microsoft.com/office/drawing/2017/model3d" xmlns:pvml="urn:schemas-microsoft-com:office:powerpoint" xmlns:dgm1612="http://schemas.microsoft.com/office/drawing/2016/12/diagram" xmlns:comp="http://schemas.openxmlformats.org/drawingml/2006/compatibility" xmlns:xvml="urn:schemas-microsoft-com:office:excel" xmlns:c173="http://schemas.microsoft.com/office/drawing/2017/03/chart" xmlns:anam3d="http://schemas.microsoft.com/office/drawing/2018/animation/model3d" xmlns:adec="http://schemas.microsoft.com/office/drawing/2017/decorative" xmlns:oda="http://opendope.org/answers" xmlns:a18hc="http://schemas.microsoft.com/office/drawing/2018/hyperlinkcolor" xmlns:odc="http://opendope.org/conditions" xmlns:cdr="http://schemas.openxmlformats.org/drawingml/2006/chartDrawing" xmlns:odi="http://opendope.org/components" xmlns:msink="http://schemas.microsoft.com/ink/2010/main" xmlns:cdr14="http://schemas.microsoft.com/office/drawing/2010/chartDrawing" xmlns:iact="http://schemas.microsoft.com/office/powerpoint/2014/inkAction" xmlns:an18="http://schemas.microsoft.com/office/drawing/2018/animation" xmlns:odq="http://opendope.org/questions" xmlns:w16cid="http://schemas.microsoft.com/office/word/2016/wordml/cid" xmlns:dsp="http://schemas.microsoft.com/office/drawing/2008/diagram" xmlns:odx="http://opendope.org/xpaths" xmlns:a15="http://schemas.microsoft.com/office/drawing/2012/main" xmlns:a14="http://schemas.microsoft.com/office/drawing/2010/main" xmlns:c15="http://schemas.microsoft.com/office/drawing/2012/chart" xmlns:a13cmd="http://schemas.microsoft.com/office/drawing/2013/main/command" xmlns:c14="http://schemas.microsoft.com/office/drawing/2007/8/2/chart" xmlns:a16="http://schemas.microsoft.com/office/drawing/2014/main" xmlns:odgm="http://opendope.org/SmartArt/DataHierarchy" xmlns:c16="http://schemas.microsoft.com/office/drawing/2014/chart" xmlns:dgm="http://schemas.openxmlformats.org/drawingml/2006/diagram" xmlns:thm15="http://schemas.microsoft.com/office/thememl/2012/main" xmlns:we="http://schemas.microsoft.com/office/webextensions/webextension/2010/11" xmlns:ns39="http://www.w3.org/2003/InkML" xmlns:sl="http://schemas.openxmlformats.org/schemaLibrary/2006/main" xmlns:ns38="http://www.w3.org/1998/Math/MathML" xmlns:dgm14="http://schemas.microsoft.com/office/drawing/2010/diagram" xmlns:c16ac="http://schemas.microsoft.com/office/drawing/2014/chart/ac" xmlns:a="http://schemas.openxmlformats.org/drawingml/2006/main" xmlns:b="http://schemas.openxmlformats.org/officeDocument/2006/bibliography" xmlns:c="http://schemas.openxmlformats.org/drawingml/2006/chart" xmlns:cs="http://schemas.microsoft.com/office/drawing/2012/chartStyle" xmlns:pic14="http://schemas.microsoft.com/office/drawing/2010/picture" xmlns:lc="http://schemas.openxmlformats.org/drawingml/2006/lockedCanvas" xmlns:wetp="http://schemas.microsoft.com/office/webextensions/taskpanes/2010/11">
-          <w:ilvl w:val="0"/>
-          <w:numId w:val="14"/>
-        </w:numPr>
-      </w:pPr>
-      <w:r>
-        <w:rPr>
-          <w:rStyle w:val=""/>
-        </w:rPr>
-        <w:t>Second item</w:t>
-      </w:r>
-    </w:p>
-    <w:p>
-      <w:pPr>
-        <w:pStyle w:val="PCNumberedList"/>
-        <w:numPr xmlns:cppr="http://schemas.microsoft.com/office/2006/coverPageProps" xmlns:dgm1611="http://schemas.microsoft.com/office/drawing/2016/11/diagram" xmlns:xdr="http://schemas.openxmlformats.org/drawingml/2006/spreadsheetDrawing" xmlns:wp15="http://schemas.microsoft.com/office/word/2012/wordprocessingDrawing" xmlns:pic="http://schemas.openxmlformats.org/drawingml/2006/picture" xmlns:a1611="http://schemas.microsoft.com/office/drawing/2016/11/main" xmlns:a16svg="http://schemas.microsoft.com/office/drawing/2016/SVG/main" xmlns:am3d="http://schemas.microsoft.com/office/drawing/2017/model3d" xmlns:pvml="urn:schemas-microsoft-com:office:powerpoint" xmlns:dgm1612="http://schemas.microsoft.com/office/drawing/2016/12/diagram" xmlns:comp="http://schemas.openxmlformats.org/drawingml/2006/compatibility" xmlns:xvml="urn:schemas-microsoft-com:office:excel" xmlns:c173="http://schemas.microsoft.com/office/drawing/2017/03/chart" xmlns:anam3d="http://schemas.microsoft.com/office/drawing/2018/animation/model3d" xmlns:adec="http://schemas.microsoft.com/office/drawing/2017/decorative" xmlns:oda="http://opendope.org/answers" xmlns:a18hc="http://schemas.microsoft.com/office/drawing/2018/hyperlinkcolor" xmlns:odc="http://opendope.org/conditions" xmlns:cdr="http://schemas.openxmlformats.org/drawingml/2006/chartDrawing" xmlns:odi="http://opendope.org/components" xmlns:msink="http://schemas.microsoft.com/ink/2010/main" xmlns:cdr14="http://schemas.microsoft.com/office/drawing/2010/chartDrawing" xmlns:iact="http://schemas.microsoft.com/office/powerpoint/2014/inkAction" xmlns:an18="http://schemas.microsoft.com/office/drawing/2018/animation" xmlns:odq="http://opendope.org/questions" xmlns:w16cid="http://schemas.microsoft.com/office/word/2016/wordml/cid" xmlns:dsp="http://schemas.microsoft.com/office/drawing/2008/diagram" xmlns:odx="http://opendope.org/xpaths" xmlns:a15="http://schemas.microsoft.com/office/drawing/2012/main" xmlns:a14="http://schemas.microsoft.com/office/drawing/2010/main" xmlns:c15="http://schemas.microsoft.com/office/drawing/2012/chart" xmlns:a13cmd="http://schemas.microsoft.com/office/drawing/2013/main/command" xmlns:c14="http://schemas.microsoft.com/office/drawing/2007/8/2/chart" xmlns:a16="http://schemas.microsoft.com/office/drawing/2014/main" xmlns:odgm="http://opendope.org/SmartArt/DataHierarchy" xmlns:c16="http://schemas.microsoft.com/office/drawing/2014/chart" xmlns:dgm="http://schemas.openxmlformats.org/drawingml/2006/diagram" xmlns:thm15="http://schemas.microsoft.com/office/thememl/2012/main" xmlns:we="http://schemas.microsoft.com/office/webextensions/webextension/2010/11" xmlns:ns39="http://www.w3.org/2003/InkML" xmlns:sl="http://schemas.openxmlformats.org/schemaLibrary/2006/main" xmlns:ns38="http://www.w3.org/1998/Math/MathML" xmlns:dgm14="http://schemas.microsoft.com/office/drawing/2010/diagram" xmlns:c16ac="http://schemas.microsoft.com/office/drawing/2014/chart/ac" xmlns:a="http://schemas.openxmlformats.org/drawingml/2006/main" xmlns:b="http://schemas.openxmlformats.org/officeDocument/2006/bibliography" xmlns:c="http://schemas.openxmlformats.org/drawingml/2006/chart" xmlns:cs="http://schemas.microsoft.com/office/drawing/2012/chartStyle" xmlns:pic14="http://schemas.microsoft.com/office/drawing/2010/picture" xmlns:lc="http://schemas.openxmlformats.org/drawingml/2006/lockedCanvas" xmlns:wetp="http://schemas.microsoft.com/office/webextensions/taskpanes/2010/11">
-          <w:ilvl w:val="0"/>
-          <w:numId w:val="14"/>
-        </w:numPr>
-      </w:pPr>
-      <w:r>
-        <w:rPr>
-          <w:rStyle w:val=""/>
-        </w:rPr>
-        <w:t>Third item</w:t>
-      </w:r>
-    </w:p>
-    <w:p>
-      <w:pPr>
-        <w:pStyle w:val="PCNumberedList"/>
-        <w:numPr xmlns:cppr="http://schemas.microsoft.com/office/2006/coverPageProps" xmlns:dgm1611="http://schemas.microsoft.com/office/drawing/2016/11/diagram" xmlns:xdr="http://schemas.openxmlformats.org/drawingml/2006/spreadsheetDrawing" xmlns:wp15="http://schemas.microsoft.com/office/word/2012/wordprocessingDrawing" xmlns:pic="http://schemas.openxmlformats.org/drawingml/2006/picture" xmlns:a1611="http://schemas.microsoft.com/office/drawing/2016/11/main" xmlns:a16svg="http://schemas.microsoft.com/office/drawing/2016/SVG/main" xmlns:am3d="http://schemas.microsoft.com/office/drawing/2017/model3d" xmlns:pvml="urn:schemas-microsoft-com:office:powerpoint" xmlns:dgm1612="http://schemas.microsoft.com/office/drawing/2016/12/diagram" xmlns:comp="http://schemas.openxmlformats.org/drawingml/2006/compatibility" xmlns:xvml="urn:schemas-microsoft-com:office:excel" xmlns:c173="http://schemas.microsoft.com/office/drawing/2017/03/chart" xmlns:anam3d="http://schemas.microsoft.com/office/drawing/2018/animation/model3d" xmlns:adec="http://schemas.microsoft.com/office/drawing/2017/decorative" xmlns:oda="http://opendope.org/answers" xmlns:a18hc="http://schemas.microsoft.com/office/drawing/2018/hyperlinkcolor" xmlns:odc="http://opendope.org/conditions" xmlns:cdr="http://schemas.openxmlformats.org/drawingml/2006/chartDrawing" xmlns:odi="http://opendope.org/components" xmlns:msink="http://schemas.microsoft.com/ink/2010/main" xmlns:cdr14="http://schemas.microsoft.com/office/drawing/2010/chartDrawing" xmlns:iact="http://schemas.microsoft.com/office/powerpoint/2014/inkAction" xmlns:an18="http://schemas.microsoft.com/office/drawing/2018/animation" xmlns:odq="http://opendope.org/questions" xmlns:w16cid="http://schemas.microsoft.com/office/word/2016/wordml/cid" xmlns:dsp="http://schemas.microsoft.com/office/drawing/2008/diagram" xmlns:odx="http://opendope.org/xpaths" xmlns:a15="http://schemas.microsoft.com/office/drawing/2012/main" xmlns:a14="http://schemas.microsoft.com/office/drawing/2010/main" xmlns:c15="http://schemas.microsoft.com/office/drawing/2012/chart" xmlns:a13cmd="http://schemas.microsoft.com/office/drawing/2013/main/command" xmlns:c14="http://schemas.microsoft.com/office/drawing/2007/8/2/chart" xmlns:a16="http://schemas.microsoft.com/office/drawing/2014/main" xmlns:odgm="http://opendope.org/SmartArt/DataHierarchy" xmlns:c16="http://schemas.microsoft.com/office/drawing/2014/chart" xmlns:dgm="http://schemas.openxmlformats.org/drawingml/2006/diagram" xmlns:thm15="http://schemas.microsoft.com/office/thememl/2012/main" xmlns:we="http://schemas.microsoft.com/office/webextensions/webextension/2010/11" xmlns:ns39="http://www.w3.org/2003/InkML" xmlns:sl="http://schemas.openxmlformats.org/schemaLibrary/2006/main" xmlns:ns38="http://www.w3.org/1998/Math/MathML" xmlns:dgm14="http://schemas.microsoft.com/office/drawing/2010/diagram" xmlns:c16ac="http://schemas.microsoft.com/office/drawing/2014/chart/ac" xmlns:a="http://schemas.openxmlformats.org/drawingml/2006/main" xmlns:b="http://schemas.openxmlformats.org/officeDocument/2006/bibliography" xmlns:c="http://schemas.openxmlformats.org/drawingml/2006/chart" xmlns:cs="http://schemas.microsoft.com/office/drawing/2012/chartStyle" xmlns:pic14="http://schemas.microsoft.com/office/drawing/2010/picture" xmlns:lc="http://schemas.openxmlformats.org/drawingml/2006/lockedCanvas" xmlns:wetp="http://schemas.microsoft.com/office/webextensions/taskpanes/2010/11">
-          <w:ilvl w:val="1"/>
-          <w:numId w:val="14"/>
-        </w:numPr>
-      </w:pPr>
-      <w:r>
-        <w:rPr>
-          <w:rStyle w:val=""/>
-        </w:rPr>
-        <w:t>Indented item</w:t>
-      </w:r>
-    </w:p>
-    <w:p>
-      <w:pPr>
-        <w:pStyle w:val="PCNumberedList"/>
-        <w:numPr xmlns:cppr="http://schemas.microsoft.com/office/2006/coverPageProps" xmlns:dgm1611="http://schemas.microsoft.com/office/drawing/2016/11/diagram" xmlns:xdr="http://schemas.openxmlformats.org/drawingml/2006/spreadsheetDrawing" xmlns:wp15="http://schemas.microsoft.com/office/word/2012/wordprocessingDrawing" xmlns:pic="http://schemas.openxmlformats.org/drawingml/2006/picture" xmlns:a1611="http://schemas.microsoft.com/office/drawing/2016/11/main" xmlns:a16svg="http://schemas.microsoft.com/office/drawing/2016/SVG/main" xmlns:am3d="http://schemas.microsoft.com/office/drawing/2017/model3d" xmlns:pvml="urn:schemas-microsoft-com:office:powerpoint" xmlns:dgm1612="http://schemas.microsoft.com/office/drawing/2016/12/diagram" xmlns:comp="http://schemas.openxmlformats.org/drawingml/2006/compatibility" xmlns:xvml="urn:schemas-microsoft-com:office:excel" xmlns:c173="http://schemas.microsoft.com/office/drawing/2017/03/chart" xmlns:anam3d="http://schemas.microsoft.com/office/drawing/2018/animation/model3d" xmlns:adec="http://schemas.microsoft.com/office/drawing/2017/decorative" xmlns:oda="http://opendope.org/answers" xmlns:a18hc="http://schemas.microsoft.com/office/drawing/2018/hyperlinkcolor" xmlns:odc="http://opendope.org/conditions" xmlns:cdr="http://schemas.openxmlformats.org/drawingml/2006/chartDrawing" xmlns:odi="http://opendope.org/components" xmlns:msink="http://schemas.microsoft.com/ink/2010/main" xmlns:cdr14="http://schemas.microsoft.com/office/drawing/2010/chartDrawing" xmlns:iact="http://schemas.microsoft.com/office/powerpoint/2014/inkAction" xmlns:an18="http://schemas.microsoft.com/office/drawing/2018/animation" xmlns:odq="http://opendope.org/questions" xmlns:w16cid="http://schemas.microsoft.com/office/word/2016/wordml/cid" xmlns:dsp="http://schemas.microsoft.com/office/drawing/2008/diagram" xmlns:odx="http://opendope.org/xpaths" xmlns:a15="http://schemas.microsoft.com/office/drawing/2012/main" xmlns:a14="http://schemas.microsoft.com/office/drawing/2010/main" xmlns:c15="http://schemas.microsoft.com/office/drawing/2012/chart" xmlns:a13cmd="http://schemas.microsoft.com/office/drawing/2013/main/command" xmlns:c14="http://schemas.microsoft.com/office/drawing/2007/8/2/chart" xmlns:a16="http://schemas.microsoft.com/office/drawing/2014/main" xmlns:odgm="http://opendope.org/SmartArt/DataHierarchy" xmlns:c16="http://schemas.microsoft.com/office/drawing/2014/chart" xmlns:dgm="http://schemas.openxmlformats.org/drawingml/2006/diagram" xmlns:thm15="http://schemas.microsoft.com/office/thememl/2012/main" xmlns:we="http://schemas.microsoft.com/office/webextensions/webextension/2010/11" xmlns:ns39="http://www.w3.org/2003/InkML" xmlns:sl="http://schemas.openxmlformats.org/schemaLibrary/2006/main" xmlns:ns38="http://www.w3.org/1998/Math/MathML" xmlns:dgm14="http://schemas.microsoft.com/office/drawing/2010/diagram" xmlns:c16ac="http://schemas.microsoft.com/office/drawing/2014/chart/ac" xmlns:a="http://schemas.openxmlformats.org/drawingml/2006/main" xmlns:b="http://schemas.openxmlformats.org/officeDocument/2006/bibliography" xmlns:c="http://schemas.openxmlformats.org/drawingml/2006/chart" xmlns:cs="http://schemas.microsoft.com/office/drawing/2012/chartStyle" xmlns:pic14="http://schemas.microsoft.com/office/drawing/2010/picture" xmlns:lc="http://schemas.openxmlformats.org/drawingml/2006/lockedCanvas" xmlns:wetp="http://schemas.microsoft.com/office/webextensions/taskpanes/2010/11">
-          <w:ilvl w:val="1"/>
-          <w:numId w:val="14"/>
-        </w:numPr>
-      </w:pPr>
-      <w:r>
-        <w:rPr>
-          <w:rStyle w:val=""/>
-        </w:rPr>
-        <w:t>Indented item</w:t>
-      </w:r>
-    </w:p>
-    <w:p>
-      <w:pPr>
-        <w:pStyle w:val="PCNumberedList"/>
-        <w:numPr xmlns:cppr="http://schemas.microsoft.com/office/2006/coverPageProps" xmlns:dgm1611="http://schemas.microsoft.com/office/drawing/2016/11/diagram" xmlns:xdr="http://schemas.openxmlformats.org/drawingml/2006/spreadsheetDrawing" xmlns:wp15="http://schemas.microsoft.com/office/word/2012/wordprocessingDrawing" xmlns:pic="http://schemas.openxmlformats.org/drawingml/2006/picture" xmlns:a1611="http://schemas.microsoft.com/office/drawing/2016/11/main" xmlns:a16svg="http://schemas.microsoft.com/office/drawing/2016/SVG/main" xmlns:am3d="http://schemas.microsoft.com/office/drawing/2017/model3d" xmlns:pvml="urn:schemas-microsoft-com:office:powerpoint" xmlns:dgm1612="http://schemas.microsoft.com/office/drawing/2016/12/diagram" xmlns:comp="http://schemas.openxmlformats.org/drawingml/2006/compatibility" xmlns:xvml="urn:schemas-microsoft-com:office:excel" xmlns:c173="http://schemas.microsoft.com/office/drawing/2017/03/chart" xmlns:anam3d="http://schemas.microsoft.com/office/drawing/2018/animation/model3d" xmlns:adec="http://schemas.microsoft.com/office/drawing/2017/decorative" xmlns:oda="http://opendope.org/answers" xmlns:a18hc="http://schemas.microsoft.com/office/drawing/2018/hyperlinkcolor" xmlns:odc="http://opendope.org/conditions" xmlns:cdr="http://schemas.openxmlformats.org/drawingml/2006/chartDrawing" xmlns:odi="http://opendope.org/components" xmlns:msink="http://schemas.microsoft.com/ink/2010/main" xmlns:cdr14="http://schemas.microsoft.com/office/drawing/2010/chartDrawing" xmlns:iact="http://schemas.microsoft.com/office/powerpoint/2014/inkAction" xmlns:an18="http://schemas.microsoft.com/office/drawing/2018/animation" xmlns:odq="http://opendope.org/questions" xmlns:w16cid="http://schemas.microsoft.com/office/word/2016/wordml/cid" xmlns:dsp="http://schemas.microsoft.com/office/drawing/2008/diagram" xmlns:odx="http://opendope.org/xpaths" xmlns:a15="http://schemas.microsoft.com/office/drawing/2012/main" xmlns:a14="http://schemas.microsoft.com/office/drawing/2010/main" xmlns:c15="http://schemas.microsoft.com/office/drawing/2012/chart" xmlns:a13cmd="http://schemas.microsoft.com/office/drawing/2013/main/command" xmlns:c14="http://schemas.microsoft.com/office/drawing/2007/8/2/chart" xmlns:a16="http://schemas.microsoft.com/office/drawing/2014/main" xmlns:odgm="http://opendope.org/SmartArt/DataHierarchy" xmlns:c16="http://schemas.microsoft.com/office/drawing/2014/chart" xmlns:dgm="http://schemas.openxmlformats.org/drawingml/2006/diagram" xmlns:thm15="http://schemas.microsoft.com/office/thememl/2012/main" xmlns:we="http://schemas.microsoft.com/office/webextensions/webextension/2010/11" xmlns:ns39="http://www.w3.org/2003/InkML" xmlns:sl="http://schemas.openxmlformats.org/schemaLibrary/2006/main" xmlns:ns38="http://www.w3.org/1998/Math/MathML" xmlns:dgm14="http://schemas.microsoft.com/office/drawing/2010/diagram" xmlns:c16ac="http://schemas.microsoft.com/office/drawing/2014/chart/ac" xmlns:a="http://schemas.openxmlformats.org/drawingml/2006/main" xmlns:b="http://schemas.openxmlformats.org/officeDocument/2006/bibliography" xmlns:c="http://schemas.openxmlformats.org/drawingml/2006/chart" xmlns:cs="http://schemas.microsoft.com/office/drawing/2012/chartStyle" xmlns:pic14="http://schemas.microsoft.com/office/drawing/2010/picture" xmlns:lc="http://schemas.openxmlformats.org/drawingml/2006/lockedCanvas" xmlns:wetp="http://schemas.microsoft.com/office/webextensions/taskpanes/2010/11">
-          <w:ilvl w:val="0"/>
-          <w:numId w:val="14"/>
-        </w:numPr>
-      </w:pPr>
-      <w:r>
-        <w:rPr>
-          <w:rStyle w:val=""/>
-        </w:rPr>
-        <w:t>Fourth item</w:t>
-      </w:r>
-    </w:p>
-    <w:p>
-      <w:pPr>
-        <w:pStyle w:val="Heading3"/>
-      </w:pPr>
-      <w:bookmarkStart w:name="_Toc16185665572822616273257219" w:id="1"/>
-      <w:r>
-        <w:rPr>
-          <w:rStyle w:val=""/>
-        </w:rPr>
-        <w:t>Unordered Lists</w:t>
-      </w:r>
-      <w:bookmarkEnd w:id="1"/>
-      <w:bookmarkEnd/>
-    </w:p>
-    <w:p>
-      <w:pPr>
-        <w:pStyle w:val="PCBulletList"/>
-        <w:numPr xmlns:cppr="http://schemas.microsoft.com/office/2006/coverPageProps" xmlns:dgm1611="http://schemas.microsoft.com/office/drawing/2016/11/diagram" xmlns:xdr="http://schemas.openxmlformats.org/drawingml/2006/spreadsheetDrawing" xmlns:wp15="http://schemas.microsoft.com/office/word/2012/wordprocessingDrawing" xmlns:pic="http://schemas.openxmlformats.org/drawingml/2006/picture" xmlns:a1611="http://schemas.microsoft.com/office/drawing/2016/11/main" xmlns:a16svg="http://schemas.microsoft.com/office/drawing/2016/SVG/main" xmlns:am3d="http://schemas.microsoft.com/office/drawing/2017/model3d" xmlns:pvml="urn:schemas-microsoft-com:office:powerpoint" xmlns:dgm1612="http://schemas.microsoft.com/office/drawing/2016/12/diagram" xmlns:comp="http://schemas.openxmlformats.org/drawingml/2006/compatibility" xmlns:xvml="urn:schemas-microsoft-com:office:excel" xmlns:c173="http://schemas.microsoft.com/office/drawing/2017/03/chart" xmlns:anam3d="http://schemas.microsoft.com/office/drawing/2018/animation/model3d" xmlns:adec="http://schemas.microsoft.com/office/drawing/2017/decorative" xmlns:oda="http://opendope.org/answers" xmlns:a18hc="http://schemas.microsoft.com/office/drawing/2018/hyperlinkcolor" xmlns:odc="http://opendope.org/conditions" xmlns:cdr="http://schemas.openxmlformats.org/drawingml/2006/chartDrawing" xmlns:odi="http://opendope.org/components" xmlns:msink="http://schemas.microsoft.com/ink/2010/main" xmlns:cdr14="http://schemas.microsoft.com/office/drawing/2010/chartDrawing" xmlns:iact="http://schemas.microsoft.com/office/powerpoint/2014/inkAction" xmlns:an18="http://schemas.microsoft.com/office/drawing/2018/animation" xmlns:odq="http://opendope.org/questions" xmlns:w16cid="http://schemas.microsoft.com/office/word/2016/wordml/cid" xmlns:dsp="http://schemas.microsoft.com/office/drawing/2008/diagram" xmlns:odx="http://opendope.org/xpaths" xmlns:a15="http://schemas.microsoft.com/office/drawing/2012/main" xmlns:a14="http://schemas.microsoft.com/office/drawing/2010/main" xmlns:c15="http://schemas.microsoft.com/office/drawing/2012/chart" xmlns:a13cmd="http://schemas.microsoft.com/office/drawing/2013/main/command" xmlns:c14="http://schemas.microsoft.com/office/drawing/2007/8/2/chart" xmlns:a16="http://schemas.microsoft.com/office/drawing/2014/main" xmlns:odgm="http://opendope.org/SmartArt/DataHierarchy" xmlns:c16="http://schemas.microsoft.com/office/drawing/2014/chart" xmlns:dgm="http://schemas.openxmlformats.org/drawingml/2006/diagram" xmlns:thm15="http://schemas.microsoft.com/office/thememl/2012/main" xmlns:we="http://schemas.microsoft.com/office/webextensions/webextension/2010/11" xmlns:ns39="http://www.w3.org/2003/InkML" xmlns:sl="http://schemas.openxmlformats.org/schemaLibrary/2006/main" xmlns:ns38="http://www.w3.org/1998/Math/MathML" xmlns:dgm14="http://schemas.microsoft.com/office/drawing/2010/diagram" xmlns:c16ac="http://schemas.microsoft.com/office/drawing/2014/chart/ac" xmlns:a="http://schemas.openxmlformats.org/drawingml/2006/main" xmlns:b="http://schemas.openxmlformats.org/officeDocument/2006/bibliography" xmlns:c="http://schemas.openxmlformats.org/drawingml/2006/chart" xmlns:cs="http://schemas.microsoft.com/office/drawing/2012/chartStyle" xmlns:pic14="http://schemas.microsoft.com/office/drawing/2010/picture" xmlns:lc="http://schemas.openxmlformats.org/drawingml/2006/lockedCanvas" xmlns:wetp="http://schemas.microsoft.com/office/webextensions/taskpanes/2010/11">
-          <w:ilvl w:val="0"/>
-          <w:numId w:val="15"/>
-        </w:numPr>
-      </w:pPr>
-      <w:r>
-        <w:rPr>
-          <w:rStyle w:val=""/>
-        </w:rPr>
-        <w:t>First item</w:t>
-      </w:r>
-    </w:p>
-    <w:p>
-      <w:pPr>
-        <w:pStyle w:val="PCBulletList"/>
-        <w:numPr xmlns:cppr="http://schemas.microsoft.com/office/2006/coverPageProps" xmlns:dgm1611="http://schemas.microsoft.com/office/drawing/2016/11/diagram" xmlns:xdr="http://schemas.openxmlformats.org/drawingml/2006/spreadsheetDrawing" xmlns:wp15="http://schemas.microsoft.com/office/word/2012/wordprocessingDrawing" xmlns:pic="http://schemas.openxmlformats.org/drawingml/2006/picture" xmlns:a1611="http://schemas.microsoft.com/office/drawing/2016/11/main" xmlns:a16svg="http://schemas.microsoft.com/office/drawing/2016/SVG/main" xmlns:am3d="http://schemas.microsoft.com/office/drawing/2017/model3d" xmlns:pvml="urn:schemas-microsoft-com:office:powerpoint" xmlns:dgm1612="http://schemas.microsoft.com/office/drawing/2016/12/diagram" xmlns:comp="http://schemas.openxmlformats.org/drawingml/2006/compatibility" xmlns:xvml="urn:schemas-microsoft-com:office:excel" xmlns:c173="http://schemas.microsoft.com/office/drawing/2017/03/chart" xmlns:anam3d="http://schemas.microsoft.com/office/drawing/2018/animation/model3d" xmlns:adec="http://schemas.microsoft.com/office/drawing/2017/decorative" xmlns:oda="http://opendope.org/answers" xmlns:a18hc="http://schemas.microsoft.com/office/drawing/2018/hyperlinkcolor" xmlns:odc="http://opendope.org/conditions" xmlns:cdr="http://schemas.openxmlformats.org/drawingml/2006/chartDrawing" xmlns:odi="http://opendope.org/components" xmlns:msink="http://schemas.microsoft.com/ink/2010/main" xmlns:cdr14="http://schemas.microsoft.com/office/drawing/2010/chartDrawing" xmlns:iact="http://schemas.microsoft.com/office/powerpoint/2014/inkAction" xmlns:an18="http://schemas.microsoft.com/office/drawing/2018/animation" xmlns:odq="http://opendope.org/questions" xmlns:w16cid="http://schemas.microsoft.com/office/word/2016/wordml/cid" xmlns:dsp="http://schemas.microsoft.com/office/drawing/2008/diagram" xmlns:odx="http://opendope.org/xpaths" xmlns:a15="http://schemas.microsoft.com/office/drawing/2012/main" xmlns:a14="http://schemas.microsoft.com/office/drawing/2010/main" xmlns:c15="http://schemas.microsoft.com/office/drawing/2012/chart" xmlns:a13cmd="http://schemas.microsoft.com/office/drawing/2013/main/command" xmlns:c14="http://schemas.microsoft.com/office/drawing/2007/8/2/chart" xmlns:a16="http://schemas.microsoft.com/office/drawing/2014/main" xmlns:odgm="http://opendope.org/SmartArt/DataHierarchy" xmlns:c16="http://schemas.microsoft.com/office/drawing/2014/chart" xmlns:dgm="http://schemas.openxmlformats.org/drawingml/2006/diagram" xmlns:thm15="http://schemas.microsoft.com/office/thememl/2012/main" xmlns:we="http://schemas.microsoft.com/office/webextensions/webextension/2010/11" xmlns:ns39="http://www.w3.org/2003/InkML" xmlns:sl="http://schemas.openxmlformats.org/schemaLibrary/2006/main" xmlns:ns38="http://www.w3.org/1998/Math/MathML" xmlns:dgm14="http://schemas.microsoft.com/office/drawing/2010/diagram" xmlns:c16ac="http://schemas.microsoft.com/office/drawing/2014/chart/ac" xmlns:a="http://schemas.openxmlformats.org/drawingml/2006/main" xmlns:b="http://schemas.openxmlformats.org/officeDocument/2006/bibliography" xmlns:c="http://schemas.openxmlformats.org/drawingml/2006/chart" xmlns:cs="http://schemas.microsoft.com/office/drawing/2012/chartStyle" xmlns:pic14="http://schemas.microsoft.com/office/drawing/2010/picture" xmlns:lc="http://schemas.openxmlformats.org/drawingml/2006/lockedCanvas" xmlns:wetp="http://schemas.microsoft.com/office/webextensions/taskpanes/2010/11">
-          <w:ilvl w:val="0"/>
-          <w:numId w:val="15"/>
-        </w:numPr>
-      </w:pPr>
-      <w:r>
-        <w:rPr>
-          <w:rStyle w:val=""/>
-        </w:rPr>
-        <w:t>Second item</w:t>
-      </w:r>
-    </w:p>
-    <w:p>
-      <w:pPr>
-        <w:pStyle w:val="PCBulletList"/>
-        <w:numPr xmlns:cppr="http://schemas.microsoft.com/office/2006/coverPageProps" xmlns:dgm1611="http://schemas.microsoft.com/office/drawing/2016/11/diagram" xmlns:xdr="http://schemas.openxmlformats.org/drawingml/2006/spreadsheetDrawing" xmlns:wp15="http://schemas.microsoft.com/office/word/2012/wordprocessingDrawing" xmlns:pic="http://schemas.openxmlformats.org/drawingml/2006/picture" xmlns:a1611="http://schemas.microsoft.com/office/drawing/2016/11/main" xmlns:a16svg="http://schemas.microsoft.com/office/drawing/2016/SVG/main" xmlns:am3d="http://schemas.microsoft.com/office/drawing/2017/model3d" xmlns:pvml="urn:schemas-microsoft-com:office:powerpoint" xmlns:dgm1612="http://schemas.microsoft.com/office/drawing/2016/12/diagram" xmlns:comp="http://schemas.openxmlformats.org/drawingml/2006/compatibility" xmlns:xvml="urn:schemas-microsoft-com:office:excel" xmlns:c173="http://schemas.microsoft.com/office/drawing/2017/03/chart" xmlns:anam3d="http://schemas.microsoft.com/office/drawing/2018/animation/model3d" xmlns:adec="http://schemas.microsoft.com/office/drawing/2017/decorative" xmlns:oda="http://opendope.org/answers" xmlns:a18hc="http://schemas.microsoft.com/office/drawing/2018/hyperlinkcolor" xmlns:odc="http://opendope.org/conditions" xmlns:cdr="http://schemas.openxmlformats.org/drawingml/2006/chartDrawing" xmlns:odi="http://opendope.org/components" xmlns:msink="http://schemas.microsoft.com/ink/2010/main" xmlns:cdr14="http://schemas.microsoft.com/office/drawing/2010/chartDrawing" xmlns:iact="http://schemas.microsoft.com/office/powerpoint/2014/inkAction" xmlns:an18="http://schemas.microsoft.com/office/drawing/2018/animation" xmlns:odq="http://opendope.org/questions" xmlns:w16cid="http://schemas.microsoft.com/office/word/2016/wordml/cid" xmlns:dsp="http://schemas.microsoft.com/office/drawing/2008/diagram" xmlns:odx="http://opendope.org/xpaths" xmlns:a15="http://schemas.microsoft.com/office/drawing/2012/main" xmlns:a14="http://schemas.microsoft.com/office/drawing/2010/main" xmlns:c15="http://schemas.microsoft.com/office/drawing/2012/chart" xmlns:a13cmd="http://schemas.microsoft.com/office/drawing/2013/main/command" xmlns:c14="http://schemas.microsoft.com/office/drawing/2007/8/2/chart" xmlns:a16="http://schemas.microsoft.com/office/drawing/2014/main" xmlns:odgm="http://opendope.org/SmartArt/DataHierarchy" xmlns:c16="http://schemas.microsoft.com/office/drawing/2014/chart" xmlns:dgm="http://schemas.openxmlformats.org/drawingml/2006/diagram" xmlns:thm15="http://schemas.microsoft.com/office/thememl/2012/main" xmlns:we="http://schemas.microsoft.com/office/webextensions/webextension/2010/11" xmlns:ns39="http://www.w3.org/2003/InkML" xmlns:sl="http://schemas.openxmlformats.org/schemaLibrary/2006/main" xmlns:ns38="http://www.w3.org/1998/Math/MathML" xmlns:dgm14="http://schemas.microsoft.com/office/drawing/2010/diagram" xmlns:c16ac="http://schemas.microsoft.com/office/drawing/2014/chart/ac" xmlns:a="http://schemas.openxmlformats.org/drawingml/2006/main" xmlns:b="http://schemas.openxmlformats.org/officeDocument/2006/bibliography" xmlns:c="http://schemas.openxmlformats.org/drawingml/2006/chart" xmlns:cs="http://schemas.microsoft.com/office/drawing/2012/chartStyle" xmlns:pic14="http://schemas.microsoft.com/office/drawing/2010/picture" xmlns:lc="http://schemas.openxmlformats.org/drawingml/2006/lockedCanvas" xmlns:wetp="http://schemas.microsoft.com/office/webextensions/taskpanes/2010/11">
-          <w:ilvl w:val="0"/>
-          <w:numId w:val="15"/>
-        </w:numPr>
-      </w:pPr>
-      <w:r>
-        <w:rPr>
-          <w:rStyle w:val=""/>
-        </w:rPr>
-        <w:t>Third item</w:t>
-      </w:r>
-    </w:p>
-    <w:p>
-      <w:pPr>
-        <w:pStyle w:val="PCBulletList"/>
-        <w:numPr xmlns:cppr="http://schemas.microsoft.com/office/2006/coverPageProps" xmlns:dgm1611="http://schemas.microsoft.com/office/drawing/2016/11/diagram" xmlns:xdr="http://schemas.openxmlformats.org/drawingml/2006/spreadsheetDrawing" xmlns:wp15="http://schemas.microsoft.com/office/word/2012/wordprocessingDrawing" xmlns:pic="http://schemas.openxmlformats.org/drawingml/2006/picture" xmlns:a1611="http://schemas.microsoft.com/office/drawing/2016/11/main" xmlns:a16svg="http://schemas.microsoft.com/office/drawing/2016/SVG/main" xmlns:am3d="http://schemas.microsoft.com/office/drawing/2017/model3d" xmlns:pvml="urn:schemas-microsoft-com:office:powerpoint" xmlns:dgm1612="http://schemas.microsoft.com/office/drawing/2016/12/diagram" xmlns:comp="http://schemas.openxmlformats.org/drawingml/2006/compatibility" xmlns:xvml="urn:schemas-microsoft-com:office:excel" xmlns:c173="http://schemas.microsoft.com/office/drawing/2017/03/chart" xmlns:anam3d="http://schemas.microsoft.com/office/drawing/2018/animation/model3d" xmlns:adec="http://schemas.microsoft.com/office/drawing/2017/decorative" xmlns:oda="http://opendope.org/answers" xmlns:a18hc="http://schemas.microsoft.com/office/drawing/2018/hyperlinkcolor" xmlns:odc="http://opendope.org/conditions" xmlns:cdr="http://schemas.openxmlformats.org/drawingml/2006/chartDrawing" xmlns:odi="http://opendope.org/components" xmlns:msink="http://schemas.microsoft.com/ink/2010/main" xmlns:cdr14="http://schemas.microsoft.com/office/drawing/2010/chartDrawing" xmlns:iact="http://schemas.microsoft.com/office/powerpoint/2014/inkAction" xmlns:an18="http://schemas.microsoft.com/office/drawing/2018/animation" xmlns:odq="http://opendope.org/questions" xmlns:w16cid="http://schemas.microsoft.com/office/word/2016/wordml/cid" xmlns:dsp="http://schemas.microsoft.com/office/drawing/2008/diagram" xmlns:odx="http://opendope.org/xpaths" xmlns:a15="http://schemas.microsoft.com/office/drawing/2012/main" xmlns:a14="http://schemas.microsoft.com/office/drawing/2010/main" xmlns:c15="http://schemas.microsoft.com/office/drawing/2012/chart" xmlns:a13cmd="http://schemas.microsoft.com/office/drawing/2013/main/command" xmlns:c14="http://schemas.microsoft.com/office/drawing/2007/8/2/chart" xmlns:a16="http://schemas.microsoft.com/office/drawing/2014/main" xmlns:odgm="http://opendope.org/SmartArt/DataHierarchy" xmlns:c16="http://schemas.microsoft.com/office/drawing/2014/chart" xmlns:dgm="http://schemas.openxmlformats.org/drawingml/2006/diagram" xmlns:thm15="http://schemas.microsoft.com/office/thememl/2012/main" xmlns:we="http://schemas.microsoft.com/office/webextensions/webextension/2010/11" xmlns:ns39="http://www.w3.org/2003/InkML" xmlns:sl="http://schemas.openxmlformats.org/schemaLibrary/2006/main" xmlns:ns38="http://www.w3.org/1998/Math/MathML" xmlns:dgm14="http://schemas.microsoft.com/office/drawing/2010/diagram" xmlns:c16ac="http://schemas.microsoft.com/office/drawing/2014/chart/ac" xmlns:a="http://schemas.openxmlformats.org/drawingml/2006/main" xmlns:b="http://schemas.openxmlformats.org/officeDocument/2006/bibliography" xmlns:c="http://schemas.openxmlformats.org/drawingml/2006/chart" xmlns:cs="http://schemas.microsoft.com/office/drawing/2012/chartStyle" xmlns:pic14="http://schemas.microsoft.com/office/drawing/2010/picture" xmlns:lc="http://schemas.openxmlformats.org/drawingml/2006/lockedCanvas" xmlns:wetp="http://schemas.microsoft.com/office/webextensions/taskpanes/2010/11">
-          <w:ilvl w:val="1"/>
-          <w:numId w:val="15"/>
-        </w:numPr>
-      </w:pPr>
-      <w:r>
-        <w:rPr>
-          <w:rStyle w:val=""/>
-        </w:rPr>
-        <w:t>Indented item</w:t>
-      </w:r>
-    </w:p>
-    <w:p>
-      <w:pPr>
-        <w:pStyle w:val="PCBulletList"/>
-        <w:numPr xmlns:cppr="http://schemas.microsoft.com/office/2006/coverPageProps" xmlns:dgm1611="http://schemas.microsoft.com/office/drawing/2016/11/diagram" xmlns:xdr="http://schemas.openxmlformats.org/drawingml/2006/spreadsheetDrawing" xmlns:wp15="http://schemas.microsoft.com/office/word/2012/wordprocessingDrawing" xmlns:pic="http://schemas.openxmlformats.org/drawingml/2006/picture" xmlns:a1611="http://schemas.microsoft.com/office/drawing/2016/11/main" xmlns:a16svg="http://schemas.microsoft.com/office/drawing/2016/SVG/main" xmlns:am3d="http://schemas.microsoft.com/office/drawing/2017/model3d" xmlns:pvml="urn:schemas-microsoft-com:office:powerpoint" xmlns:dgm1612="http://schemas.microsoft.com/office/drawing/2016/12/diagram" xmlns:comp="http://schemas.openxmlformats.org/drawingml/2006/compatibility" xmlns:xvml="urn:schemas-microsoft-com:office:excel" xmlns:c173="http://schemas.microsoft.com/office/drawing/2017/03/chart" xmlns:anam3d="http://schemas.microsoft.com/office/drawing/2018/animation/model3d" xmlns:adec="http://schemas.microsoft.com/office/drawing/2017/decorative" xmlns:oda="http://opendope.org/answers" xmlns:a18hc="http://schemas.microsoft.com/office/drawing/2018/hyperlinkcolor" xmlns:odc="http://opendope.org/conditions" xmlns:cdr="http://schemas.openxmlformats.org/drawingml/2006/chartDrawing" xmlns:odi="http://opendope.org/components" xmlns:msink="http://schemas.microsoft.com/ink/2010/main" xmlns:cdr14="http://schemas.microsoft.com/office/drawing/2010/chartDrawing" xmlns:iact="http://schemas.microsoft.com/office/powerpoint/2014/inkAction" xmlns:an18="http://schemas.microsoft.com/office/drawing/2018/animation" xmlns:odq="http://opendope.org/questions" xmlns:w16cid="http://schemas.microsoft.com/office/word/2016/wordml/cid" xmlns:dsp="http://schemas.microsoft.com/office/drawing/2008/diagram" xmlns:odx="http://opendope.org/xpaths" xmlns:a15="http://schemas.microsoft.com/office/drawing/2012/main" xmlns:a14="http://schemas.microsoft.com/office/drawing/2010/main" xmlns:c15="http://schemas.microsoft.com/office/drawing/2012/chart" xmlns:a13cmd="http://schemas.microsoft.com/office/drawing/2013/main/command" xmlns:c14="http://schemas.microsoft.com/office/drawing/2007/8/2/chart" xmlns:a16="http://schemas.microsoft.com/office/drawing/2014/main" xmlns:odgm="http://opendope.org/SmartArt/DataHierarchy" xmlns:c16="http://schemas.microsoft.com/office/drawing/2014/chart" xmlns:dgm="http://schemas.openxmlformats.org/drawingml/2006/diagram" xmlns:thm15="http://schemas.microsoft.com/office/thememl/2012/main" xmlns:we="http://schemas.microsoft.com/office/webextensions/webextension/2010/11" xmlns:ns39="http://www.w3.org/2003/InkML" xmlns:sl="http://schemas.openxmlformats.org/schemaLibrary/2006/main" xmlns:ns38="http://www.w3.org/1998/Math/MathML" xmlns:dgm14="http://schemas.microsoft.com/office/drawing/2010/diagram" xmlns:c16ac="http://schemas.microsoft.com/office/drawing/2014/chart/ac" xmlns:a="http://schemas.openxmlformats.org/drawingml/2006/main" xmlns:b="http://schemas.openxmlformats.org/officeDocument/2006/bibliography" xmlns:c="http://schemas.openxmlformats.org/drawingml/2006/chart" xmlns:cs="http://schemas.microsoft.com/office/drawing/2012/chartStyle" xmlns:pic14="http://schemas.microsoft.com/office/drawing/2010/picture" xmlns:lc="http://schemas.openxmlformats.org/drawingml/2006/lockedCanvas" xmlns:wetp="http://schemas.microsoft.com/office/webextensions/taskpanes/2010/11">
-          <w:ilvl w:val="1"/>
-          <w:numId w:val="15"/>
-        </w:numPr>
-      </w:pPr>
-      <w:r>
-        <w:rPr>
-          <w:rStyle w:val=""/>
-        </w:rPr>
-        <w:t>Indented item</w:t>
-      </w:r>
-    </w:p>
-    <w:p>
-      <w:pPr>
-        <w:pStyle w:val="PCBulletList"/>
-        <w:numPr xmlns:cppr="http://schemas.microsoft.com/office/2006/coverPageProps" xmlns:dgm1611="http://schemas.microsoft.com/office/drawing/2016/11/diagram" xmlns:xdr="http://schemas.openxmlformats.org/drawingml/2006/spreadsheetDrawing" xmlns:wp15="http://schemas.microsoft.com/office/word/2012/wordprocessingDrawing" xmlns:pic="http://schemas.openxmlformats.org/drawingml/2006/picture" xmlns:a1611="http://schemas.microsoft.com/office/drawing/2016/11/main" xmlns:a16svg="http://schemas.microsoft.com/office/drawing/2016/SVG/main" xmlns:am3d="http://schemas.microsoft.com/office/drawing/2017/model3d" xmlns:pvml="urn:schemas-microsoft-com:office:powerpoint" xmlns:dgm1612="http://schemas.microsoft.com/office/drawing/2016/12/diagram" xmlns:comp="http://schemas.openxmlformats.org/drawingml/2006/compatibility" xmlns:xvml="urn:schemas-microsoft-com:office:excel" xmlns:c173="http://schemas.microsoft.com/office/drawing/2017/03/chart" xmlns:anam3d="http://schemas.microsoft.com/office/drawing/2018/animation/model3d" xmlns:adec="http://schemas.microsoft.com/office/drawing/2017/decorative" xmlns:oda="http://opendope.org/answers" xmlns:a18hc="http://schemas.microsoft.com/office/drawing/2018/hyperlinkcolor" xmlns:odc="http://opendope.org/conditions" xmlns:cdr="http://schemas.openxmlformats.org/drawingml/2006/chartDrawing" xmlns:odi="http://opendope.org/components" xmlns:msink="http://schemas.microsoft.com/ink/2010/main" xmlns:cdr14="http://schemas.microsoft.com/office/drawing/2010/chartDrawing" xmlns:iact="http://schemas.microsoft.com/office/powerpoint/2014/inkAction" xmlns:an18="http://schemas.microsoft.com/office/drawing/2018/animation" xmlns:odq="http://opendope.org/questions" xmlns:w16cid="http://schemas.microsoft.com/office/word/2016/wordml/cid" xmlns:dsp="http://schemas.microsoft.com/office/drawing/2008/diagram" xmlns:odx="http://opendope.org/xpaths" xmlns:a15="http://schemas.microsoft.com/office/drawing/2012/main" xmlns:a14="http://schemas.microsoft.com/office/drawing/2010/main" xmlns:c15="http://schemas.microsoft.com/office/drawing/2012/chart" xmlns:a13cmd="http://schemas.microsoft.com/office/drawing/2013/main/command" xmlns:c14="http://schemas.microsoft.com/office/drawing/2007/8/2/chart" xmlns:a16="http://schemas.microsoft.com/office/drawing/2014/main" xmlns:odgm="http://opendope.org/SmartArt/DataHierarchy" xmlns:c16="http://schemas.microsoft.com/office/drawing/2014/chart" xmlns:dgm="http://schemas.openxmlformats.org/drawingml/2006/diagram" xmlns:thm15="http://schemas.microsoft.com/office/thememl/2012/main" xmlns:we="http://schemas.microsoft.com/office/webextensions/webextension/2010/11" xmlns:ns39="http://www.w3.org/2003/InkML" xmlns:sl="http://schemas.openxmlformats.org/schemaLibrary/2006/main" xmlns:ns38="http://www.w3.org/1998/Math/MathML" xmlns:dgm14="http://schemas.microsoft.com/office/drawing/2010/diagram" xmlns:c16ac="http://schemas.microsoft.com/office/drawing/2014/chart/ac" xmlns:a="http://schemas.openxmlformats.org/drawingml/2006/main" xmlns:b="http://schemas.openxmlformats.org/officeDocument/2006/bibliography" xmlns:c="http://schemas.openxmlformats.org/drawingml/2006/chart" xmlns:cs="http://schemas.microsoft.com/office/drawing/2012/chartStyle" xmlns:pic14="http://schemas.microsoft.com/office/drawing/2010/picture" xmlns:lc="http://schemas.openxmlformats.org/drawingml/2006/lockedCanvas" xmlns:wetp="http://schemas.microsoft.com/office/webextensions/taskpanes/2010/11">
-          <w:ilvl w:val="0"/>
-          <w:numId w:val="15"/>
-        </w:numPr>
-      </w:pPr>
-      <w:r>
-        <w:rPr>
-          <w:rStyle w:val=""/>
-        </w:rPr>
-        <w:t>Fourth item</w:t>
-      </w:r>
     </w:p>
     <w:p>
       <w:pPr/>
@@ -4664,12 +4409,6 @@
   </w:num>
   <w:num w:numId="13">
     <w:abstractNumId w:val="0"/>
-  </w:num>
-  <w:num w:numId="14">
-    <w:abstractNumId w:val="9"/>
-  </w:num>
-  <w:num w:numId="15">
-    <w:abstractNumId w:val="7"/>
   </w:num>
 </w:numbering>
 </file>

</xml_diff>